<commit_message>
Study 3: Add significance test for Ratio & Size
</commit_message>
<xml_diff>
--- a/Study4/questionnaire/Study2 Questionnaire.docx
+++ b/Study4/questionnaire/Study2 Questionnaire.docx
@@ -91,21 +91,77 @@
         <w:t>Age:</w:t>
       </w:r>
     </w:p>
-    <w:p/>
     <w:p>
       <w:pPr>
-        <w:pStyle w:val="a7"/>
-        <w:numPr>
-          <w:ilvl w:val="0"/>
-          <w:numId w:val="1"/>
-        </w:numPr>
-        <w:ind w:firstLineChars="0"/>
-      </w:pPr>
-      <w:r>
-        <w:rPr>
-          <w:rFonts w:hint="eastAsia"/>
-        </w:rPr>
-        <w:t>User</w:t>
+        <w:rPr>
+          <w:rFonts w:hint="eastAsia"/>
+        </w:rPr>
+      </w:pPr>
+      <w:r>
+        <w:rPr>
+          <w:rFonts w:hint="eastAsia"/>
+        </w:rPr>
+        <w:t>Dominant hand</w:t>
+      </w:r>
+      <w:r>
+        <w:t>:</w:t>
+      </w:r>
+      <w:r>
+        <w:rPr>
+          <w:b/>
+        </w:rPr>
+        <w:tab/>
+      </w:r>
+      <w:r>
+        <w:rPr>
+          <w:rFonts w:hint="eastAsia"/>
+        </w:rPr>
+        <w:t>□</w:t>
+      </w:r>
+      <w:r>
+        <w:t>Left</w:t>
+      </w:r>
+      <w:r>
+        <w:tab/>
+      </w:r>
+      <w:r>
+        <w:rPr>
+          <w:rFonts w:hint="eastAsia"/>
+        </w:rPr>
+        <w:t>□</w:t>
+      </w:r>
+      <w:r>
+        <w:t>Right</w:t>
+      </w:r>
+      <w:r>
+        <w:tab/>
+      </w:r>
+      <w:r>
+        <w:tab/>
+      </w:r>
+      <w:r>
+        <w:tab/>
+      </w:r>
+      <w:r>
+        <w:tab/>
+      </w:r>
+      <w:r>
+        <w:tab/>
+      </w:r>
+      <w:r>
+        <w:rPr>
+          <w:rFonts w:hint="eastAsia"/>
+        </w:rPr>
+        <w:t>Length of thumb:</w:t>
+      </w:r>
+      <w:r>
+        <w:t xml:space="preserve"> ______</w:t>
+      </w:r>
+      <w:r>
+        <w:rPr>
+          <w:rFonts w:hint="eastAsia"/>
+        </w:rPr>
+        <w:t>mm</w:t>
       </w:r>
     </w:p>
     <w:p>
@@ -119,55 +175,87 @@
       </w:pPr>
       <w:r>
         <w:rPr>
-          <w:rFonts w:hint="eastAsia"/>
           <w:b/>
         </w:rPr>
-        <w:t>Dominant hand</w:t>
-      </w:r>
-      <w:r>
-        <w:rPr>
-          <w:b/>
-        </w:rPr>
-        <w:t>:</w:t>
-      </w:r>
-      <w:r>
-        <w:rPr>
-          <w:b/>
-        </w:rPr>
-        <w:tab/>
-      </w:r>
-      <w:r>
-        <w:rPr>
-          <w:b/>
-        </w:rPr>
-        <w:tab/>
-      </w:r>
-      <w:r>
-        <w:rPr>
-          <w:rFonts w:hint="eastAsia"/>
-        </w:rPr>
-        <w:t>□</w:t>
-      </w:r>
-      <w:r>
-        <w:t>Left</w:t>
-      </w:r>
-      <w:r>
-        <w:tab/>
-      </w:r>
-      <w:r>
-        <w:tab/>
-      </w:r>
-      <w:r>
-        <w:tab/>
-      </w:r>
-      <w:r>
-        <w:rPr>
-          <w:rFonts w:hint="eastAsia"/>
-        </w:rPr>
-        <w:t>□</w:t>
-      </w:r>
-      <w:r>
-        <w:t>Right</w:t>
+        <w:t>QWERTY keyboard:</w:t>
+      </w:r>
+      <w:r>
+        <w:tab/>
+      </w:r>
+      <w:r>
+        <w:tab/>
+      </w:r>
+      <w:r>
+        <w:rPr>
+          <w:rFonts w:hint="eastAsia"/>
+        </w:rPr>
+        <w:t>□</w:t>
+      </w:r>
+      <w:r>
+        <w:rPr>
+          <w:rFonts w:hint="eastAsia"/>
+        </w:rPr>
+        <w:t>1-No skill</w:t>
+      </w:r>
+      <w:r>
+        <w:tab/>
+      </w:r>
+      <w:r>
+        <w:tab/>
+      </w:r>
+      <w:r>
+        <w:rPr>
+          <w:rFonts w:hint="eastAsia"/>
+        </w:rPr>
+        <w:t>□</w:t>
+      </w:r>
+      <w:r>
+        <w:t>2</w:t>
+      </w:r>
+      <w:r>
+        <w:tab/>
+      </w:r>
+      <w:r>
+        <w:tab/>
+      </w:r>
+      <w:r>
+        <w:rPr>
+          <w:rFonts w:hint="eastAsia"/>
+        </w:rPr>
+        <w:t>□</w:t>
+      </w:r>
+      <w:r>
+        <w:t>3</w:t>
+      </w:r>
+      <w:r>
+        <w:tab/>
+      </w:r>
+      <w:r>
+        <w:tab/>
+      </w:r>
+      <w:r>
+        <w:rPr>
+          <w:rFonts w:hint="eastAsia"/>
+        </w:rPr>
+        <w:t>□</w:t>
+      </w:r>
+      <w:r>
+        <w:t>4</w:t>
+      </w:r>
+      <w:r>
+        <w:tab/>
+      </w:r>
+      <w:r>
+        <w:tab/>
+      </w:r>
+      <w:r>
+        <w:rPr>
+          <w:rFonts w:hint="eastAsia"/>
+        </w:rPr>
+        <w:t>□</w:t>
+      </w:r>
+      <w:r>
+        <w:t>5-Expert</w:t>
       </w:r>
     </w:p>
     <w:p>
@@ -181,21 +269,14 @@
       </w:pPr>
       <w:r>
         <w:rPr>
-          <w:rFonts w:hint="eastAsia"/>
           <w:b/>
         </w:rPr>
-        <w:t>English skill</w:t>
+        <w:t>Gesture typing:</w:t>
       </w:r>
       <w:r>
         <w:rPr>
           <w:b/>
         </w:rPr>
-        <w:t>:</w:t>
-      </w:r>
-      <w:r>
-        <w:tab/>
-      </w:r>
-      <w:r>
         <w:tab/>
       </w:r>
       <w:r>
@@ -271,7 +352,7 @@
         <w:t>□</w:t>
       </w:r>
       <w:r>
-        <w:t>5-Native</w:t>
+        <w:t>5-Expert</w:t>
       </w:r>
     </w:p>
     <w:p>
@@ -287,88 +368,559 @@
         <w:rPr>
           <w:b/>
         </w:rPr>
-        <w:t>QWERTY keyboard:</w:t>
-      </w:r>
-      <w:r>
-        <w:tab/>
-      </w:r>
-      <w:r>
-        <w:tab/>
-      </w:r>
-      <w:r>
-        <w:rPr>
-          <w:rFonts w:hint="eastAsia"/>
-        </w:rPr>
-        <w:t>□</w:t>
-      </w:r>
-      <w:r>
-        <w:rPr>
-          <w:rFonts w:hint="eastAsia"/>
-        </w:rPr>
-        <w:t>1-No skill</w:t>
-      </w:r>
-      <w:r>
-        <w:tab/>
-      </w:r>
-      <w:r>
-        <w:tab/>
-      </w:r>
-      <w:r>
-        <w:rPr>
-          <w:rFonts w:hint="eastAsia"/>
-        </w:rPr>
-        <w:t>□</w:t>
-      </w:r>
-      <w:r>
-        <w:t>2</w:t>
-      </w:r>
-      <w:r>
-        <w:tab/>
-      </w:r>
-      <w:r>
-        <w:tab/>
-      </w:r>
-      <w:r>
-        <w:rPr>
-          <w:rFonts w:hint="eastAsia"/>
-        </w:rPr>
-        <w:t>□</w:t>
-      </w:r>
-      <w:r>
-        <w:t>3</w:t>
-      </w:r>
-      <w:r>
-        <w:tab/>
-      </w:r>
-      <w:r>
-        <w:tab/>
-      </w:r>
-      <w:r>
-        <w:rPr>
-          <w:rFonts w:hint="eastAsia"/>
-        </w:rPr>
-        <w:t>□</w:t>
-      </w:r>
-      <w:r>
-        <w:t>4</w:t>
-      </w:r>
-      <w:r>
-        <w:tab/>
-      </w:r>
-      <w:r>
-        <w:tab/>
-      </w:r>
-      <w:r>
-        <w:rPr>
-          <w:rFonts w:hint="eastAsia"/>
-        </w:rPr>
-        <w:t>□</w:t>
-      </w:r>
-      <w:r>
-        <w:t>5-</w:t>
-      </w:r>
-      <w:r>
-        <w:t>Expert</w:t>
+        <w:t>T</w:t>
+      </w:r>
+      <w:r>
+        <w:rPr>
+          <w:b/>
+        </w:rPr>
+        <w:t>ype in daily life</w:t>
+      </w:r>
+      <w:r>
+        <w:t>:</w:t>
+      </w:r>
+      <w:r>
+        <w:tab/>
+      </w:r>
+      <w:r>
+        <w:tab/>
+      </w:r>
+      <w:r>
+        <w:rPr>
+          <w:rFonts w:hint="eastAsia"/>
+        </w:rPr>
+        <w:t>□</w:t>
+      </w:r>
+      <w:r>
+        <w:t>One index finger</w:t>
+      </w:r>
+      <w:r>
+        <w:tab/>
+      </w:r>
+      <w:r>
+        <w:tab/>
+      </w:r>
+      <w:r>
+        <w:tab/>
+      </w:r>
+      <w:r>
+        <w:rPr>
+          <w:rFonts w:hint="eastAsia"/>
+        </w:rPr>
+        <w:t>□</w:t>
+      </w:r>
+      <w:r>
+        <w:t>one thumb</w:t>
+      </w:r>
+      <w:r>
+        <w:tab/>
+      </w:r>
+      <w:r>
+        <w:tab/>
+      </w:r>
+      <w:r>
+        <w:rPr>
+          <w:rFonts w:hint="eastAsia"/>
+        </w:rPr>
+        <w:t>□</w:t>
+      </w:r>
+      <w:r>
+        <w:t>two thumbs</w:t>
+      </w:r>
+    </w:p>
+    <w:p>
+      <w:pPr>
+        <w:pStyle w:val="a7"/>
+        <w:ind w:left="360" w:firstLineChars="0" w:firstLine="0"/>
+      </w:pPr>
+    </w:p>
+    <w:tbl>
+      <w:tblPr>
+        <w:tblStyle w:val="a3"/>
+        <w:tblW w:w="0" w:type="auto"/>
+        <w:jc w:val="center"/>
+        <w:tblLook w:val="04A0" w:firstRow="1" w:lastRow="0" w:firstColumn="1" w:lastColumn="0" w:noHBand="0" w:noVBand="1"/>
+      </w:tblPr>
+      <w:tblGrid>
+        <w:gridCol w:w="2018"/>
+        <w:gridCol w:w="1546"/>
+        <w:gridCol w:w="1576"/>
+        <w:gridCol w:w="1558"/>
+        <w:gridCol w:w="1598"/>
+      </w:tblGrid>
+      <w:tr>
+        <w:trPr>
+          <w:jc w:val="center"/>
+        </w:trPr>
+        <w:tc>
+          <w:tcPr>
+            <w:tcW w:w="2070" w:type="dxa"/>
+            <w:vAlign w:val="center"/>
+          </w:tcPr>
+          <w:p>
+            <w:pPr>
+              <w:pStyle w:val="a7"/>
+              <w:ind w:firstLineChars="0" w:firstLine="0"/>
+              <w:jc w:val="center"/>
+            </w:pPr>
+          </w:p>
+        </w:tc>
+        <w:tc>
+          <w:tcPr>
+            <w:tcW w:w="1576" w:type="dxa"/>
+            <w:vAlign w:val="center"/>
+          </w:tcPr>
+          <w:p>
+            <w:pPr>
+              <w:jc w:val="center"/>
+              <w:rPr>
+                <w:b/>
+              </w:rPr>
+            </w:pPr>
+            <w:r>
+              <w:rPr>
+                <w:rFonts w:hint="eastAsia"/>
+                <w:b/>
+              </w:rPr>
+              <w:t>Speed</w:t>
+            </w:r>
+          </w:p>
+          <w:p>
+            <w:pPr>
+              <w:pStyle w:val="a7"/>
+              <w:ind w:firstLineChars="0" w:firstLine="0"/>
+              <w:jc w:val="center"/>
+            </w:pPr>
+            <w:r>
+              <w:t>(5-Fast 1-Slow)</w:t>
+            </w:r>
+          </w:p>
+        </w:tc>
+        <w:tc>
+          <w:tcPr>
+            <w:tcW w:w="1598" w:type="dxa"/>
+            <w:vAlign w:val="center"/>
+          </w:tcPr>
+          <w:p>
+            <w:pPr>
+              <w:jc w:val="center"/>
+              <w:rPr>
+                <w:b/>
+              </w:rPr>
+            </w:pPr>
+            <w:r>
+              <w:rPr>
+                <w:b/>
+              </w:rPr>
+              <w:t>Accuracy</w:t>
+            </w:r>
+          </w:p>
+          <w:p>
+            <w:pPr>
+              <w:pStyle w:val="a7"/>
+              <w:ind w:firstLineChars="0" w:firstLine="0"/>
+              <w:jc w:val="center"/>
+            </w:pPr>
+            <w:r>
+              <w:t>(5-High 1-Low)</w:t>
+            </w:r>
+          </w:p>
+        </w:tc>
+        <w:tc>
+          <w:tcPr>
+            <w:tcW w:w="1585" w:type="dxa"/>
+            <w:vAlign w:val="center"/>
+          </w:tcPr>
+          <w:p>
+            <w:pPr>
+              <w:jc w:val="center"/>
+              <w:rPr>
+                <w:b/>
+              </w:rPr>
+            </w:pPr>
+            <w:r>
+              <w:rPr>
+                <w:b/>
+              </w:rPr>
+              <w:t>Fatigue</w:t>
+            </w:r>
+          </w:p>
+          <w:p>
+            <w:pPr>
+              <w:pStyle w:val="a7"/>
+              <w:ind w:firstLineChars="0" w:firstLine="0"/>
+              <w:jc w:val="center"/>
+            </w:pPr>
+            <w:r>
+              <w:t>(5-Not Tired</w:t>
+            </w:r>
+          </w:p>
+          <w:p>
+            <w:pPr>
+              <w:pStyle w:val="a7"/>
+              <w:ind w:firstLineChars="0" w:firstLine="0"/>
+              <w:jc w:val="center"/>
+            </w:pPr>
+            <w:r>
+              <w:t>1-Tired)</w:t>
+            </w:r>
+          </w:p>
+        </w:tc>
+        <w:tc>
+          <w:tcPr>
+            <w:tcW w:w="1614" w:type="dxa"/>
+            <w:vAlign w:val="center"/>
+          </w:tcPr>
+          <w:p>
+            <w:pPr>
+              <w:jc w:val="center"/>
+              <w:rPr>
+                <w:b/>
+              </w:rPr>
+            </w:pPr>
+            <w:r>
+              <w:rPr>
+                <w:b/>
+              </w:rPr>
+              <w:t>Preference</w:t>
+            </w:r>
+          </w:p>
+          <w:p>
+            <w:pPr>
+              <w:pStyle w:val="a7"/>
+              <w:ind w:firstLineChars="0" w:firstLine="0"/>
+              <w:jc w:val="center"/>
+            </w:pPr>
+            <w:r>
+              <w:t>(5-Like</w:t>
+            </w:r>
+            <w:r>
+              <w:t xml:space="preserve"> </w:t>
+            </w:r>
+            <w:r>
+              <w:t>1-Dislike)</w:t>
+            </w:r>
+          </w:p>
+        </w:tc>
+      </w:tr>
+      <w:tr>
+        <w:trPr>
+          <w:trHeight w:val="427"/>
+          <w:jc w:val="center"/>
+        </w:trPr>
+        <w:tc>
+          <w:tcPr>
+            <w:tcW w:w="2070" w:type="dxa"/>
+            <w:vAlign w:val="center"/>
+          </w:tcPr>
+          <w:p>
+            <w:pPr>
+              <w:pStyle w:val="a7"/>
+              <w:ind w:firstLineChars="0" w:firstLine="0"/>
+              <w:jc w:val="center"/>
+            </w:pPr>
+            <w:r>
+              <w:rPr>
+                <w:rFonts w:hint="eastAsia"/>
+              </w:rPr>
+              <w:t>Non G-Start</w:t>
+            </w:r>
+          </w:p>
+        </w:tc>
+        <w:tc>
+          <w:tcPr>
+            <w:tcW w:w="1576" w:type="dxa"/>
+            <w:vAlign w:val="center"/>
+          </w:tcPr>
+          <w:p>
+            <w:pPr>
+              <w:pStyle w:val="a7"/>
+              <w:ind w:firstLineChars="0" w:firstLine="0"/>
+              <w:jc w:val="center"/>
+            </w:pPr>
+          </w:p>
+        </w:tc>
+        <w:tc>
+          <w:tcPr>
+            <w:tcW w:w="1598" w:type="dxa"/>
+            <w:vAlign w:val="center"/>
+          </w:tcPr>
+          <w:p>
+            <w:pPr>
+              <w:pStyle w:val="a7"/>
+              <w:ind w:firstLineChars="0" w:firstLine="0"/>
+              <w:jc w:val="center"/>
+            </w:pPr>
+          </w:p>
+        </w:tc>
+        <w:tc>
+          <w:tcPr>
+            <w:tcW w:w="1585" w:type="dxa"/>
+            <w:vAlign w:val="center"/>
+          </w:tcPr>
+          <w:p>
+            <w:pPr>
+              <w:pStyle w:val="a7"/>
+              <w:ind w:firstLineChars="0" w:firstLine="0"/>
+              <w:jc w:val="center"/>
+            </w:pPr>
+          </w:p>
+        </w:tc>
+        <w:tc>
+          <w:tcPr>
+            <w:tcW w:w="1614" w:type="dxa"/>
+            <w:vAlign w:val="center"/>
+          </w:tcPr>
+          <w:p>
+            <w:pPr>
+              <w:pStyle w:val="a7"/>
+              <w:ind w:firstLineChars="0" w:firstLine="0"/>
+              <w:jc w:val="center"/>
+            </w:pPr>
+          </w:p>
+        </w:tc>
+      </w:tr>
+      <w:tr>
+        <w:trPr>
+          <w:trHeight w:val="433"/>
+          <w:jc w:val="center"/>
+        </w:trPr>
+        <w:tc>
+          <w:tcPr>
+            <w:tcW w:w="2070" w:type="dxa"/>
+            <w:vAlign w:val="center"/>
+          </w:tcPr>
+          <w:p>
+            <w:pPr>
+              <w:pStyle w:val="a7"/>
+              <w:ind w:firstLineChars="0" w:firstLine="0"/>
+              <w:jc w:val="center"/>
+            </w:pPr>
+            <w:r>
+              <w:rPr>
+                <w:rFonts w:hint="eastAsia"/>
+              </w:rPr>
+              <w:t>G-Start</w:t>
+            </w:r>
+          </w:p>
+        </w:tc>
+        <w:tc>
+          <w:tcPr>
+            <w:tcW w:w="1576" w:type="dxa"/>
+            <w:vAlign w:val="center"/>
+          </w:tcPr>
+          <w:p>
+            <w:pPr>
+              <w:pStyle w:val="a7"/>
+              <w:ind w:firstLineChars="0" w:firstLine="0"/>
+              <w:jc w:val="center"/>
+            </w:pPr>
+          </w:p>
+        </w:tc>
+        <w:tc>
+          <w:tcPr>
+            <w:tcW w:w="1598" w:type="dxa"/>
+            <w:vAlign w:val="center"/>
+          </w:tcPr>
+          <w:p>
+            <w:pPr>
+              <w:pStyle w:val="a7"/>
+              <w:ind w:firstLineChars="0" w:firstLine="0"/>
+              <w:jc w:val="center"/>
+            </w:pPr>
+          </w:p>
+        </w:tc>
+        <w:tc>
+          <w:tcPr>
+            <w:tcW w:w="1585" w:type="dxa"/>
+            <w:vAlign w:val="center"/>
+          </w:tcPr>
+          <w:p>
+            <w:pPr>
+              <w:pStyle w:val="a7"/>
+              <w:ind w:firstLineChars="0" w:firstLine="0"/>
+              <w:jc w:val="center"/>
+            </w:pPr>
+          </w:p>
+        </w:tc>
+        <w:tc>
+          <w:tcPr>
+            <w:tcW w:w="1614" w:type="dxa"/>
+            <w:vAlign w:val="center"/>
+          </w:tcPr>
+          <w:p>
+            <w:pPr>
+              <w:pStyle w:val="a7"/>
+              <w:ind w:firstLineChars="0" w:firstLine="0"/>
+              <w:jc w:val="center"/>
+            </w:pPr>
+          </w:p>
+        </w:tc>
+      </w:tr>
+    </w:tbl>
+    <w:p>
+      <w:pPr>
+        <w:pStyle w:val="a7"/>
+        <w:ind w:left="360" w:firstLineChars="0" w:firstLine="0"/>
+        <w:rPr>
+          <w:rFonts w:hint="eastAsia"/>
+        </w:rPr>
+      </w:pPr>
+    </w:p>
+    <w:p>
+      <w:r>
+        <w:rPr>
+          <w:rFonts w:hint="eastAsia"/>
+        </w:rPr>
+        <w:t>--------</w:t>
+      </w:r>
+      <w:r>
+        <w:t>------------------------------------------------------------------------------------------------------------------------</w:t>
+      </w:r>
+    </w:p>
+    <w:p/>
+    <w:p>
+      <w:pPr>
+        <w:rPr>
+          <w:rFonts w:hint="eastAsia"/>
+        </w:rPr>
+      </w:pPr>
+      <w:bookmarkStart w:id="0" w:name="_GoBack"/>
+      <w:bookmarkEnd w:id="0"/>
+    </w:p>
+    <w:p>
+      <w:r>
+        <w:rPr>
+          <w:rFonts w:hint="eastAsia"/>
+        </w:rPr>
+        <w:t>N</w:t>
+      </w:r>
+      <w:r>
+        <w:t>ame:</w:t>
+      </w:r>
+      <w:r>
+        <w:rPr>
+          <w:rFonts w:hint="eastAsia"/>
+        </w:rPr>
+        <w:t xml:space="preserve">       </w:t>
+      </w:r>
+      <w:r>
+        <w:t xml:space="preserve">          </w:t>
+      </w:r>
+      <w:r>
+        <w:rPr>
+          <w:rFonts w:hint="eastAsia"/>
+        </w:rPr>
+        <w:t>Student ID</w:t>
+      </w:r>
+      <w:r>
+        <w:t>:</w:t>
+      </w:r>
+      <w:r>
+        <w:rPr>
+          <w:rFonts w:hint="eastAsia"/>
+        </w:rPr>
+        <w:t xml:space="preserve">         </w:t>
+      </w:r>
+      <w:r>
+        <w:t xml:space="preserve">     </w:t>
+      </w:r>
+      <w:r>
+        <w:rPr>
+          <w:rFonts w:hint="eastAsia"/>
+        </w:rPr>
+        <w:t>Gender</w:t>
+      </w:r>
+      <w:r>
+        <w:t>:</w:t>
+      </w:r>
+      <w:r>
+        <w:rPr>
+          <w:rFonts w:hint="eastAsia"/>
+        </w:rPr>
+        <w:t xml:space="preserve">            </w:t>
+      </w:r>
+      <w:r>
+        <w:t xml:space="preserve">  </w:t>
+      </w:r>
+      <w:r>
+        <w:rPr>
+          <w:rFonts w:hint="eastAsia"/>
+        </w:rPr>
+        <w:t xml:space="preserve"> Age:</w:t>
+      </w:r>
+    </w:p>
+    <w:p>
+      <w:pPr>
+        <w:rPr>
+          <w:rFonts w:hint="eastAsia"/>
+        </w:rPr>
+      </w:pPr>
+      <w:r>
+        <w:rPr>
+          <w:rFonts w:hint="eastAsia"/>
+        </w:rPr>
+        <w:t>Dominant hand</w:t>
+      </w:r>
+      <w:r>
+        <w:t>:</w:t>
+      </w:r>
+      <w:r>
+        <w:rPr>
+          <w:b/>
+        </w:rPr>
+        <w:tab/>
+      </w:r>
+      <w:r>
+        <w:rPr>
+          <w:rFonts w:hint="eastAsia"/>
+        </w:rPr>
+        <w:t>□</w:t>
+      </w:r>
+      <w:r>
+        <w:t>Left</w:t>
+      </w:r>
+      <w:r>
+        <w:tab/>
+      </w:r>
+      <w:r>
+        <w:rPr>
+          <w:rFonts w:hint="eastAsia"/>
+        </w:rPr>
+        <w:t>□</w:t>
+      </w:r>
+      <w:r>
+        <w:t>Right</w:t>
+      </w:r>
+      <w:r>
+        <w:tab/>
+      </w:r>
+      <w:r>
+        <w:tab/>
+      </w:r>
+      <w:r>
+        <w:tab/>
+      </w:r>
+      <w:r>
+        <w:tab/>
+      </w:r>
+      <w:r>
+        <w:tab/>
+      </w:r>
+      <w:r>
+        <w:rPr>
+          <w:rFonts w:hint="eastAsia"/>
+        </w:rPr>
+        <w:t>Length of thumb:</w:t>
+      </w:r>
+      <w:r>
+        <w:t xml:space="preserve"> ______</w:t>
+      </w:r>
+      <w:r>
+        <w:rPr>
+          <w:rFonts w:hint="eastAsia"/>
+        </w:rPr>
+        <w:t>mm</w:t>
       </w:r>
     </w:p>
     <w:p>
@@ -384,12 +936,9 @@
         <w:rPr>
           <w:b/>
         </w:rPr>
-        <w:t>Gesture typing:</w:t>
-      </w:r>
-      <w:r>
-        <w:rPr>
-          <w:b/>
-        </w:rPr>
+        <w:t>QWERTY keyboard:</w:t>
+      </w:r>
+      <w:r>
         <w:tab/>
       </w:r>
       <w:r>
@@ -465,10 +1014,7 @@
         <w:t>□</w:t>
       </w:r>
       <w:r>
-        <w:t>5-</w:t>
-      </w:r>
-      <w:r>
-        <w:t>Expert</w:t>
+        <w:t>5-Expert</w:t>
       </w:r>
     </w:p>
     <w:p>
@@ -484,153 +1030,203 @@
         <w:rPr>
           <w:b/>
         </w:rPr>
-        <w:t>T</w:t>
+        <w:t>Gesture typing:</w:t>
       </w:r>
       <w:r>
         <w:rPr>
           <w:b/>
         </w:rPr>
-        <w:t>ype in daily life</w:t>
-      </w:r>
-      <w:r>
-        <w:t>:</w:t>
-      </w:r>
-      <w:r>
-        <w:tab/>
-      </w:r>
-      <w:r>
-        <w:tab/>
-      </w:r>
-      <w:r>
-        <w:rPr>
-          <w:rFonts w:hint="eastAsia"/>
-        </w:rPr>
-        <w:t>□</w:t>
-      </w:r>
-      <w:r>
-        <w:t>One index finger</w:t>
-      </w:r>
-      <w:r>
-        <w:tab/>
-      </w:r>
-      <w:r>
-        <w:tab/>
-      </w:r>
-      <w:r>
-        <w:tab/>
-      </w:r>
-      <w:r>
-        <w:rPr>
-          <w:rFonts w:hint="eastAsia"/>
-        </w:rPr>
-        <w:t>□</w:t>
-      </w:r>
-      <w:r>
-        <w:t>one thumb</w:t>
-      </w:r>
-      <w:r>
-        <w:tab/>
-      </w:r>
-      <w:r>
-        <w:tab/>
-      </w:r>
-      <w:r>
-        <w:rPr>
-          <w:rFonts w:hint="eastAsia"/>
-        </w:rPr>
-        <w:t>□</w:t>
-      </w:r>
-      <w:r>
-        <w:t>two thumbs</w:t>
-      </w:r>
-    </w:p>
-    <w:p/>
-    <w:p>
-      <w:r>
-        <w:rPr>
-          <w:rFonts w:hint="eastAsia"/>
-        </w:rPr>
-        <w:t>Length of thumb:</w:t>
-      </w:r>
-      <w:r>
-        <w:t xml:space="preserve"> ______</w:t>
-      </w:r>
-      <w:r>
-        <w:rPr>
-          <w:rFonts w:hint="eastAsia"/>
-        </w:rPr>
-        <w:t>mm</w:t>
+        <w:tab/>
+      </w:r>
+      <w:r>
+        <w:tab/>
+      </w:r>
+      <w:r>
+        <w:rPr>
+          <w:rFonts w:hint="eastAsia"/>
+        </w:rPr>
+        <w:t>□</w:t>
+      </w:r>
+      <w:r>
+        <w:rPr>
+          <w:rFonts w:hint="eastAsia"/>
+        </w:rPr>
+        <w:t>1-No skill</w:t>
+      </w:r>
+      <w:r>
+        <w:tab/>
+      </w:r>
+      <w:r>
+        <w:tab/>
+      </w:r>
+      <w:r>
+        <w:rPr>
+          <w:rFonts w:hint="eastAsia"/>
+        </w:rPr>
+        <w:t>□</w:t>
+      </w:r>
+      <w:r>
+        <w:t>2</w:t>
+      </w:r>
+      <w:r>
+        <w:tab/>
+      </w:r>
+      <w:r>
+        <w:tab/>
+      </w:r>
+      <w:r>
+        <w:rPr>
+          <w:rFonts w:hint="eastAsia"/>
+        </w:rPr>
+        <w:t>□</w:t>
+      </w:r>
+      <w:r>
+        <w:t>3</w:t>
+      </w:r>
+      <w:r>
+        <w:tab/>
+      </w:r>
+      <w:r>
+        <w:tab/>
+      </w:r>
+      <w:r>
+        <w:rPr>
+          <w:rFonts w:hint="eastAsia"/>
+        </w:rPr>
+        <w:t>□</w:t>
+      </w:r>
+      <w:r>
+        <w:t>4</w:t>
+      </w:r>
+      <w:r>
+        <w:tab/>
+      </w:r>
+      <w:r>
+        <w:tab/>
+      </w:r>
+      <w:r>
+        <w:rPr>
+          <w:rFonts w:hint="eastAsia"/>
+        </w:rPr>
+        <w:t>□</w:t>
+      </w:r>
+      <w:r>
+        <w:t>5-Expert</w:t>
       </w:r>
     </w:p>
     <w:p>
       <w:pPr>
         <w:pStyle w:val="a7"/>
-        <w:ind w:left="360" w:firstLineChars="0" w:firstLine="0"/>
-      </w:pPr>
+        <w:numPr>
+          <w:ilvl w:val="0"/>
+          <w:numId w:val="2"/>
+        </w:numPr>
+        <w:ind w:firstLineChars="0"/>
+      </w:pPr>
+      <w:r>
+        <w:rPr>
+          <w:b/>
+        </w:rPr>
+        <w:t>T</w:t>
+      </w:r>
+      <w:r>
+        <w:rPr>
+          <w:b/>
+        </w:rPr>
+        <w:t>ype in daily life</w:t>
+      </w:r>
+      <w:r>
+        <w:t>:</w:t>
+      </w:r>
+      <w:r>
+        <w:tab/>
+      </w:r>
+      <w:r>
+        <w:tab/>
+      </w:r>
+      <w:r>
+        <w:rPr>
+          <w:rFonts w:hint="eastAsia"/>
+        </w:rPr>
+        <w:t>□</w:t>
+      </w:r>
+      <w:r>
+        <w:t>One index finger</w:t>
+      </w:r>
+      <w:r>
+        <w:tab/>
+      </w:r>
+      <w:r>
+        <w:tab/>
+      </w:r>
+      <w:r>
+        <w:tab/>
+      </w:r>
+      <w:r>
+        <w:rPr>
+          <w:rFonts w:hint="eastAsia"/>
+        </w:rPr>
+        <w:t>□</w:t>
+      </w:r>
+      <w:r>
+        <w:t>one thumb</w:t>
+      </w:r>
+      <w:r>
+        <w:tab/>
+      </w:r>
+      <w:r>
+        <w:tab/>
+      </w:r>
+      <w:r>
+        <w:rPr>
+          <w:rFonts w:hint="eastAsia"/>
+        </w:rPr>
+        <w:t>□</w:t>
+      </w:r>
+      <w:r>
+        <w:t>two thumbs</w:t>
+      </w:r>
     </w:p>
     <w:p>
-      <w:r>
-        <w:rPr>
-          <w:rFonts w:hint="eastAsia"/>
-        </w:rPr>
-        <w:t>--------</w:t>
-      </w:r>
-      <w:r>
-        <w:t>------------------------------------------------------------------------------------------------------------------------</w:t>
-      </w:r>
-    </w:p>
-    <w:p/>
-    <w:p>
-      <w:r>
-        <w:t>2</w:t>
-      </w:r>
-      <w:r>
-        <w:t xml:space="preserve">. </w:t>
-      </w:r>
-      <w:r>
-        <w:t xml:space="preserve"> </w:t>
-      </w:r>
-      <w:r>
-        <w:t>Please rate the items below</w:t>
-      </w:r>
-      <w:r>
-        <w:t>:</w:t>
-      </w:r>
-      <w:r>
-        <w:t xml:space="preserve"> </w:t>
-      </w:r>
-    </w:p>
-    <w:p/>
-    <w:p>
-      <w:pPr>
-        <w:rPr>
-          <w:rFonts w:hint="eastAsia"/>
-        </w:rPr>
-      </w:pPr>
-      <w:bookmarkStart w:id="0" w:name="_GoBack"/>
-      <w:bookmarkEnd w:id="0"/>
+      <w:pPr>
+        <w:pStyle w:val="a7"/>
+        <w:ind w:left="360" w:firstLineChars="0" w:firstLine="0"/>
+      </w:pPr>
     </w:p>
     <w:tbl>
       <w:tblPr>
         <w:tblStyle w:val="a3"/>
-        <w:tblW w:w="6941" w:type="dxa"/>
+        <w:tblW w:w="0" w:type="auto"/>
         <w:jc w:val="center"/>
         <w:tblLook w:val="04A0" w:firstRow="1" w:lastRow="0" w:firstColumn="1" w:lastColumn="0" w:noHBand="0" w:noVBand="1"/>
       </w:tblPr>
       <w:tblGrid>
-        <w:gridCol w:w="2204"/>
-        <w:gridCol w:w="1579"/>
-        <w:gridCol w:w="1579"/>
-        <w:gridCol w:w="1579"/>
+        <w:gridCol w:w="2018"/>
+        <w:gridCol w:w="1546"/>
+        <w:gridCol w:w="1576"/>
+        <w:gridCol w:w="1558"/>
+        <w:gridCol w:w="1598"/>
       </w:tblGrid>
       <w:tr>
         <w:trPr>
-          <w:trHeight w:val="624"/>
           <w:jc w:val="center"/>
         </w:trPr>
         <w:tc>
           <w:tcPr>
-            <w:tcW w:w="2204" w:type="dxa"/>
+            <w:tcW w:w="2070" w:type="dxa"/>
+            <w:vAlign w:val="center"/>
+          </w:tcPr>
+          <w:p>
+            <w:pPr>
+              <w:pStyle w:val="a7"/>
+              <w:ind w:firstLineChars="0" w:firstLine="0"/>
+              <w:jc w:val="center"/>
+            </w:pPr>
+          </w:p>
+        </w:tc>
+        <w:tc>
+          <w:tcPr>
+            <w:tcW w:w="1576" w:type="dxa"/>
             <w:vAlign w:val="center"/>
           </w:tcPr>
           <w:p>
@@ -645,52 +1241,743 @@
                 <w:rFonts w:hint="eastAsia"/>
                 <w:b/>
               </w:rPr>
-              <w:t>Order</w:t>
-            </w:r>
-          </w:p>
-        </w:tc>
-        <w:tc>
-          <w:tcPr>
-            <w:tcW w:w="1579" w:type="dxa"/>
-            <w:vAlign w:val="center"/>
-          </w:tcPr>
-          <w:p>
-            <w:pPr>
-              <w:jc w:val="center"/>
-            </w:pPr>
-          </w:p>
-        </w:tc>
-        <w:tc>
-          <w:tcPr>
-            <w:tcW w:w="1579" w:type="dxa"/>
-            <w:vAlign w:val="center"/>
-          </w:tcPr>
-          <w:p>
-            <w:pPr>
-              <w:jc w:val="center"/>
-            </w:pPr>
-          </w:p>
-        </w:tc>
-        <w:tc>
-          <w:tcPr>
-            <w:tcW w:w="1579" w:type="dxa"/>
-            <w:vAlign w:val="center"/>
-          </w:tcPr>
-          <w:p>
-            <w:pPr>
-              <w:jc w:val="center"/>
-            </w:pPr>
+              <w:t>Speed</w:t>
+            </w:r>
+          </w:p>
+          <w:p>
+            <w:pPr>
+              <w:pStyle w:val="a7"/>
+              <w:ind w:firstLineChars="0" w:firstLine="0"/>
+              <w:jc w:val="center"/>
+            </w:pPr>
+            <w:r>
+              <w:t>(5-Fast 1-Slow)</w:t>
+            </w:r>
+          </w:p>
+        </w:tc>
+        <w:tc>
+          <w:tcPr>
+            <w:tcW w:w="1598" w:type="dxa"/>
+            <w:vAlign w:val="center"/>
+          </w:tcPr>
+          <w:p>
+            <w:pPr>
+              <w:jc w:val="center"/>
+              <w:rPr>
+                <w:b/>
+              </w:rPr>
+            </w:pPr>
+            <w:r>
+              <w:rPr>
+                <w:b/>
+              </w:rPr>
+              <w:t>Accuracy</w:t>
+            </w:r>
+          </w:p>
+          <w:p>
+            <w:pPr>
+              <w:pStyle w:val="a7"/>
+              <w:ind w:firstLineChars="0" w:firstLine="0"/>
+              <w:jc w:val="center"/>
+            </w:pPr>
+            <w:r>
+              <w:t>(5-High 1-Low)</w:t>
+            </w:r>
+          </w:p>
+        </w:tc>
+        <w:tc>
+          <w:tcPr>
+            <w:tcW w:w="1585" w:type="dxa"/>
+            <w:vAlign w:val="center"/>
+          </w:tcPr>
+          <w:p>
+            <w:pPr>
+              <w:jc w:val="center"/>
+              <w:rPr>
+                <w:b/>
+              </w:rPr>
+            </w:pPr>
+            <w:r>
+              <w:rPr>
+                <w:b/>
+              </w:rPr>
+              <w:t>Fatigue</w:t>
+            </w:r>
+          </w:p>
+          <w:p>
+            <w:pPr>
+              <w:pStyle w:val="a7"/>
+              <w:ind w:firstLineChars="0" w:firstLine="0"/>
+              <w:jc w:val="center"/>
+            </w:pPr>
+            <w:r>
+              <w:t>(5-Not Tired</w:t>
+            </w:r>
+          </w:p>
+          <w:p>
+            <w:pPr>
+              <w:pStyle w:val="a7"/>
+              <w:ind w:firstLineChars="0" w:firstLine="0"/>
+              <w:jc w:val="center"/>
+            </w:pPr>
+            <w:r>
+              <w:t>1-Tired)</w:t>
+            </w:r>
+          </w:p>
+        </w:tc>
+        <w:tc>
+          <w:tcPr>
+            <w:tcW w:w="1614" w:type="dxa"/>
+            <w:vAlign w:val="center"/>
+          </w:tcPr>
+          <w:p>
+            <w:pPr>
+              <w:jc w:val="center"/>
+              <w:rPr>
+                <w:b/>
+              </w:rPr>
+            </w:pPr>
+            <w:r>
+              <w:rPr>
+                <w:b/>
+              </w:rPr>
+              <w:t>Preference</w:t>
+            </w:r>
+          </w:p>
+          <w:p>
+            <w:pPr>
+              <w:pStyle w:val="a7"/>
+              <w:ind w:firstLineChars="0" w:firstLine="0"/>
+              <w:jc w:val="center"/>
+            </w:pPr>
+            <w:r>
+              <w:t>(5-Like 1-Dislike)</w:t>
+            </w:r>
           </w:p>
         </w:tc>
       </w:tr>
       <w:tr>
         <w:trPr>
-          <w:trHeight w:val="624"/>
+          <w:trHeight w:val="427"/>
           <w:jc w:val="center"/>
         </w:trPr>
         <w:tc>
           <w:tcPr>
-            <w:tcW w:w="2204" w:type="dxa"/>
+            <w:tcW w:w="2070" w:type="dxa"/>
+            <w:vAlign w:val="center"/>
+          </w:tcPr>
+          <w:p>
+            <w:pPr>
+              <w:pStyle w:val="a7"/>
+              <w:ind w:firstLineChars="0" w:firstLine="0"/>
+              <w:jc w:val="center"/>
+            </w:pPr>
+            <w:r>
+              <w:rPr>
+                <w:rFonts w:hint="eastAsia"/>
+              </w:rPr>
+              <w:t>Non G-Start</w:t>
+            </w:r>
+          </w:p>
+        </w:tc>
+        <w:tc>
+          <w:tcPr>
+            <w:tcW w:w="1576" w:type="dxa"/>
+            <w:vAlign w:val="center"/>
+          </w:tcPr>
+          <w:p>
+            <w:pPr>
+              <w:pStyle w:val="a7"/>
+              <w:ind w:firstLineChars="0" w:firstLine="0"/>
+              <w:jc w:val="center"/>
+            </w:pPr>
+          </w:p>
+        </w:tc>
+        <w:tc>
+          <w:tcPr>
+            <w:tcW w:w="1598" w:type="dxa"/>
+            <w:vAlign w:val="center"/>
+          </w:tcPr>
+          <w:p>
+            <w:pPr>
+              <w:pStyle w:val="a7"/>
+              <w:ind w:firstLineChars="0" w:firstLine="0"/>
+              <w:jc w:val="center"/>
+            </w:pPr>
+          </w:p>
+        </w:tc>
+        <w:tc>
+          <w:tcPr>
+            <w:tcW w:w="1585" w:type="dxa"/>
+            <w:vAlign w:val="center"/>
+          </w:tcPr>
+          <w:p>
+            <w:pPr>
+              <w:pStyle w:val="a7"/>
+              <w:ind w:firstLineChars="0" w:firstLine="0"/>
+              <w:jc w:val="center"/>
+            </w:pPr>
+          </w:p>
+        </w:tc>
+        <w:tc>
+          <w:tcPr>
+            <w:tcW w:w="1614" w:type="dxa"/>
+            <w:vAlign w:val="center"/>
+          </w:tcPr>
+          <w:p>
+            <w:pPr>
+              <w:pStyle w:val="a7"/>
+              <w:ind w:firstLineChars="0" w:firstLine="0"/>
+              <w:jc w:val="center"/>
+            </w:pPr>
+          </w:p>
+        </w:tc>
+      </w:tr>
+      <w:tr>
+        <w:trPr>
+          <w:trHeight w:val="433"/>
+          <w:jc w:val="center"/>
+        </w:trPr>
+        <w:tc>
+          <w:tcPr>
+            <w:tcW w:w="2070" w:type="dxa"/>
+            <w:vAlign w:val="center"/>
+          </w:tcPr>
+          <w:p>
+            <w:pPr>
+              <w:pStyle w:val="a7"/>
+              <w:ind w:firstLineChars="0" w:firstLine="0"/>
+              <w:jc w:val="center"/>
+            </w:pPr>
+            <w:r>
+              <w:rPr>
+                <w:rFonts w:hint="eastAsia"/>
+              </w:rPr>
+              <w:t>G-Start</w:t>
+            </w:r>
+          </w:p>
+        </w:tc>
+        <w:tc>
+          <w:tcPr>
+            <w:tcW w:w="1576" w:type="dxa"/>
+            <w:vAlign w:val="center"/>
+          </w:tcPr>
+          <w:p>
+            <w:pPr>
+              <w:pStyle w:val="a7"/>
+              <w:ind w:firstLineChars="0" w:firstLine="0"/>
+              <w:jc w:val="center"/>
+            </w:pPr>
+          </w:p>
+        </w:tc>
+        <w:tc>
+          <w:tcPr>
+            <w:tcW w:w="1598" w:type="dxa"/>
+            <w:vAlign w:val="center"/>
+          </w:tcPr>
+          <w:p>
+            <w:pPr>
+              <w:pStyle w:val="a7"/>
+              <w:ind w:firstLineChars="0" w:firstLine="0"/>
+              <w:jc w:val="center"/>
+            </w:pPr>
+          </w:p>
+        </w:tc>
+        <w:tc>
+          <w:tcPr>
+            <w:tcW w:w="1585" w:type="dxa"/>
+            <w:vAlign w:val="center"/>
+          </w:tcPr>
+          <w:p>
+            <w:pPr>
+              <w:pStyle w:val="a7"/>
+              <w:ind w:firstLineChars="0" w:firstLine="0"/>
+              <w:jc w:val="center"/>
+            </w:pPr>
+          </w:p>
+        </w:tc>
+        <w:tc>
+          <w:tcPr>
+            <w:tcW w:w="1614" w:type="dxa"/>
+            <w:vAlign w:val="center"/>
+          </w:tcPr>
+          <w:p>
+            <w:pPr>
+              <w:pStyle w:val="a7"/>
+              <w:ind w:firstLineChars="0" w:firstLine="0"/>
+              <w:jc w:val="center"/>
+            </w:pPr>
+          </w:p>
+        </w:tc>
+      </w:tr>
+    </w:tbl>
+    <w:p>
+      <w:pPr>
+        <w:pStyle w:val="a7"/>
+        <w:ind w:left="360" w:firstLineChars="0" w:firstLine="0"/>
+        <w:rPr>
+          <w:rFonts w:hint="eastAsia"/>
+        </w:rPr>
+      </w:pPr>
+    </w:p>
+    <w:p>
+      <w:r>
+        <w:rPr>
+          <w:rFonts w:hint="eastAsia"/>
+        </w:rPr>
+        <w:t>--------</w:t>
+      </w:r>
+      <w:r>
+        <w:t>------------------------------------------------------------------------------------------------------------------------</w:t>
+      </w:r>
+    </w:p>
+    <w:p/>
+    <w:p>
+      <w:pPr>
+        <w:rPr>
+          <w:rFonts w:hint="eastAsia"/>
+        </w:rPr>
+      </w:pPr>
+    </w:p>
+    <w:p>
+      <w:r>
+        <w:rPr>
+          <w:rFonts w:hint="eastAsia"/>
+        </w:rPr>
+        <w:t>N</w:t>
+      </w:r>
+      <w:r>
+        <w:t>ame:</w:t>
+      </w:r>
+      <w:r>
+        <w:rPr>
+          <w:rFonts w:hint="eastAsia"/>
+        </w:rPr>
+        <w:t xml:space="preserve">       </w:t>
+      </w:r>
+      <w:r>
+        <w:t xml:space="preserve">          </w:t>
+      </w:r>
+      <w:r>
+        <w:rPr>
+          <w:rFonts w:hint="eastAsia"/>
+        </w:rPr>
+        <w:t>Student ID</w:t>
+      </w:r>
+      <w:r>
+        <w:t>:</w:t>
+      </w:r>
+      <w:r>
+        <w:rPr>
+          <w:rFonts w:hint="eastAsia"/>
+        </w:rPr>
+        <w:t xml:space="preserve">         </w:t>
+      </w:r>
+      <w:r>
+        <w:t xml:space="preserve">     </w:t>
+      </w:r>
+      <w:r>
+        <w:rPr>
+          <w:rFonts w:hint="eastAsia"/>
+        </w:rPr>
+        <w:t>Gender</w:t>
+      </w:r>
+      <w:r>
+        <w:t>:</w:t>
+      </w:r>
+      <w:r>
+        <w:rPr>
+          <w:rFonts w:hint="eastAsia"/>
+        </w:rPr>
+        <w:t xml:space="preserve">            </w:t>
+      </w:r>
+      <w:r>
+        <w:t xml:space="preserve">  </w:t>
+      </w:r>
+      <w:r>
+        <w:rPr>
+          <w:rFonts w:hint="eastAsia"/>
+        </w:rPr>
+        <w:t xml:space="preserve"> Age:</w:t>
+      </w:r>
+    </w:p>
+    <w:p>
+      <w:pPr>
+        <w:rPr>
+          <w:rFonts w:hint="eastAsia"/>
+        </w:rPr>
+      </w:pPr>
+      <w:r>
+        <w:rPr>
+          <w:rFonts w:hint="eastAsia"/>
+        </w:rPr>
+        <w:t>Dominant hand</w:t>
+      </w:r>
+      <w:r>
+        <w:t>:</w:t>
+      </w:r>
+      <w:r>
+        <w:rPr>
+          <w:b/>
+        </w:rPr>
+        <w:tab/>
+      </w:r>
+      <w:r>
+        <w:rPr>
+          <w:rFonts w:hint="eastAsia"/>
+        </w:rPr>
+        <w:t>□</w:t>
+      </w:r>
+      <w:r>
+        <w:t>Left</w:t>
+      </w:r>
+      <w:r>
+        <w:tab/>
+      </w:r>
+      <w:r>
+        <w:rPr>
+          <w:rFonts w:hint="eastAsia"/>
+        </w:rPr>
+        <w:t>□</w:t>
+      </w:r>
+      <w:r>
+        <w:t>Right</w:t>
+      </w:r>
+      <w:r>
+        <w:tab/>
+      </w:r>
+      <w:r>
+        <w:tab/>
+      </w:r>
+      <w:r>
+        <w:tab/>
+      </w:r>
+      <w:r>
+        <w:tab/>
+      </w:r>
+      <w:r>
+        <w:tab/>
+      </w:r>
+      <w:r>
+        <w:rPr>
+          <w:rFonts w:hint="eastAsia"/>
+        </w:rPr>
+        <w:t>Length of thumb:</w:t>
+      </w:r>
+      <w:r>
+        <w:t xml:space="preserve"> ______</w:t>
+      </w:r>
+      <w:r>
+        <w:rPr>
+          <w:rFonts w:hint="eastAsia"/>
+        </w:rPr>
+        <w:t>mm</w:t>
+      </w:r>
+    </w:p>
+    <w:p>
+      <w:pPr>
+        <w:pStyle w:val="a7"/>
+        <w:numPr>
+          <w:ilvl w:val="0"/>
+          <w:numId w:val="2"/>
+        </w:numPr>
+        <w:ind w:firstLineChars="0"/>
+      </w:pPr>
+      <w:r>
+        <w:rPr>
+          <w:b/>
+        </w:rPr>
+        <w:t>QWERTY keyboard:</w:t>
+      </w:r>
+      <w:r>
+        <w:tab/>
+      </w:r>
+      <w:r>
+        <w:tab/>
+      </w:r>
+      <w:r>
+        <w:rPr>
+          <w:rFonts w:hint="eastAsia"/>
+        </w:rPr>
+        <w:t>□</w:t>
+      </w:r>
+      <w:r>
+        <w:rPr>
+          <w:rFonts w:hint="eastAsia"/>
+        </w:rPr>
+        <w:t>1-No skill</w:t>
+      </w:r>
+      <w:r>
+        <w:tab/>
+      </w:r>
+      <w:r>
+        <w:tab/>
+      </w:r>
+      <w:r>
+        <w:rPr>
+          <w:rFonts w:hint="eastAsia"/>
+        </w:rPr>
+        <w:t>□</w:t>
+      </w:r>
+      <w:r>
+        <w:t>2</w:t>
+      </w:r>
+      <w:r>
+        <w:tab/>
+      </w:r>
+      <w:r>
+        <w:tab/>
+      </w:r>
+      <w:r>
+        <w:rPr>
+          <w:rFonts w:hint="eastAsia"/>
+        </w:rPr>
+        <w:t>□</w:t>
+      </w:r>
+      <w:r>
+        <w:t>3</w:t>
+      </w:r>
+      <w:r>
+        <w:tab/>
+      </w:r>
+      <w:r>
+        <w:tab/>
+      </w:r>
+      <w:r>
+        <w:rPr>
+          <w:rFonts w:hint="eastAsia"/>
+        </w:rPr>
+        <w:t>□</w:t>
+      </w:r>
+      <w:r>
+        <w:t>4</w:t>
+      </w:r>
+      <w:r>
+        <w:tab/>
+      </w:r>
+      <w:r>
+        <w:tab/>
+      </w:r>
+      <w:r>
+        <w:rPr>
+          <w:rFonts w:hint="eastAsia"/>
+        </w:rPr>
+        <w:t>□</w:t>
+      </w:r>
+      <w:r>
+        <w:t>5-Expert</w:t>
+      </w:r>
+    </w:p>
+    <w:p>
+      <w:pPr>
+        <w:pStyle w:val="a7"/>
+        <w:numPr>
+          <w:ilvl w:val="0"/>
+          <w:numId w:val="2"/>
+        </w:numPr>
+        <w:ind w:firstLineChars="0"/>
+      </w:pPr>
+      <w:r>
+        <w:rPr>
+          <w:b/>
+        </w:rPr>
+        <w:t>Gesture typing:</w:t>
+      </w:r>
+      <w:r>
+        <w:rPr>
+          <w:b/>
+        </w:rPr>
+        <w:tab/>
+      </w:r>
+      <w:r>
+        <w:tab/>
+      </w:r>
+      <w:r>
+        <w:rPr>
+          <w:rFonts w:hint="eastAsia"/>
+        </w:rPr>
+        <w:t>□</w:t>
+      </w:r>
+      <w:r>
+        <w:rPr>
+          <w:rFonts w:hint="eastAsia"/>
+        </w:rPr>
+        <w:t>1-No skill</w:t>
+      </w:r>
+      <w:r>
+        <w:tab/>
+      </w:r>
+      <w:r>
+        <w:tab/>
+      </w:r>
+      <w:r>
+        <w:rPr>
+          <w:rFonts w:hint="eastAsia"/>
+        </w:rPr>
+        <w:t>□</w:t>
+      </w:r>
+      <w:r>
+        <w:t>2</w:t>
+      </w:r>
+      <w:r>
+        <w:tab/>
+      </w:r>
+      <w:r>
+        <w:tab/>
+      </w:r>
+      <w:r>
+        <w:rPr>
+          <w:rFonts w:hint="eastAsia"/>
+        </w:rPr>
+        <w:t>□</w:t>
+      </w:r>
+      <w:r>
+        <w:t>3</w:t>
+      </w:r>
+      <w:r>
+        <w:tab/>
+      </w:r>
+      <w:r>
+        <w:tab/>
+      </w:r>
+      <w:r>
+        <w:rPr>
+          <w:rFonts w:hint="eastAsia"/>
+        </w:rPr>
+        <w:t>□</w:t>
+      </w:r>
+      <w:r>
+        <w:t>4</w:t>
+      </w:r>
+      <w:r>
+        <w:tab/>
+      </w:r>
+      <w:r>
+        <w:tab/>
+      </w:r>
+      <w:r>
+        <w:rPr>
+          <w:rFonts w:hint="eastAsia"/>
+        </w:rPr>
+        <w:t>□</w:t>
+      </w:r>
+      <w:r>
+        <w:t>5-Expert</w:t>
+      </w:r>
+    </w:p>
+    <w:p>
+      <w:pPr>
+        <w:pStyle w:val="a7"/>
+        <w:numPr>
+          <w:ilvl w:val="0"/>
+          <w:numId w:val="2"/>
+        </w:numPr>
+        <w:ind w:firstLineChars="0"/>
+      </w:pPr>
+      <w:r>
+        <w:rPr>
+          <w:b/>
+        </w:rPr>
+        <w:t>T</w:t>
+      </w:r>
+      <w:r>
+        <w:rPr>
+          <w:b/>
+        </w:rPr>
+        <w:t>ype in daily life</w:t>
+      </w:r>
+      <w:r>
+        <w:t>:</w:t>
+      </w:r>
+      <w:r>
+        <w:tab/>
+      </w:r>
+      <w:r>
+        <w:tab/>
+      </w:r>
+      <w:r>
+        <w:rPr>
+          <w:rFonts w:hint="eastAsia"/>
+        </w:rPr>
+        <w:t>□</w:t>
+      </w:r>
+      <w:r>
+        <w:t>One index finger</w:t>
+      </w:r>
+      <w:r>
+        <w:tab/>
+      </w:r>
+      <w:r>
+        <w:tab/>
+      </w:r>
+      <w:r>
+        <w:tab/>
+      </w:r>
+      <w:r>
+        <w:rPr>
+          <w:rFonts w:hint="eastAsia"/>
+        </w:rPr>
+        <w:t>□</w:t>
+      </w:r>
+      <w:r>
+        <w:t>one thumb</w:t>
+      </w:r>
+      <w:r>
+        <w:tab/>
+      </w:r>
+      <w:r>
+        <w:tab/>
+      </w:r>
+      <w:r>
+        <w:rPr>
+          <w:rFonts w:hint="eastAsia"/>
+        </w:rPr>
+        <w:t>□</w:t>
+      </w:r>
+      <w:r>
+        <w:t>two thumbs</w:t>
+      </w:r>
+    </w:p>
+    <w:p>
+      <w:pPr>
+        <w:pStyle w:val="a7"/>
+        <w:ind w:left="360" w:firstLineChars="0" w:firstLine="0"/>
+      </w:pPr>
+    </w:p>
+    <w:tbl>
+      <w:tblPr>
+        <w:tblStyle w:val="a3"/>
+        <w:tblW w:w="0" w:type="auto"/>
+        <w:jc w:val="center"/>
+        <w:tblLook w:val="04A0" w:firstRow="1" w:lastRow="0" w:firstColumn="1" w:lastColumn="0" w:noHBand="0" w:noVBand="1"/>
+      </w:tblPr>
+      <w:tblGrid>
+        <w:gridCol w:w="2018"/>
+        <w:gridCol w:w="1546"/>
+        <w:gridCol w:w="1576"/>
+        <w:gridCol w:w="1558"/>
+        <w:gridCol w:w="1598"/>
+      </w:tblGrid>
+      <w:tr>
+        <w:trPr>
+          <w:jc w:val="center"/>
+        </w:trPr>
+        <w:tc>
+          <w:tcPr>
+            <w:tcW w:w="2070" w:type="dxa"/>
+            <w:vAlign w:val="center"/>
+          </w:tcPr>
+          <w:p>
+            <w:pPr>
+              <w:pStyle w:val="a7"/>
+              <w:ind w:firstLineChars="0" w:firstLine="0"/>
+              <w:jc w:val="center"/>
+            </w:pPr>
+          </w:p>
+        </w:tc>
+        <w:tc>
+          <w:tcPr>
+            <w:tcW w:w="1576" w:type="dxa"/>
             <w:vAlign w:val="center"/>
           </w:tcPr>
           <w:p>
@@ -705,166 +1992,44 @@
                 <w:rFonts w:hint="eastAsia"/>
                 <w:b/>
               </w:rPr>
-              <w:t>M</w:t>
-            </w:r>
-            <w:r>
+              <w:t>Speed</w:t>
+            </w:r>
+          </w:p>
+          <w:p>
+            <w:pPr>
+              <w:pStyle w:val="a7"/>
+              <w:ind w:firstLineChars="0" w:firstLine="0"/>
+              <w:jc w:val="center"/>
+            </w:pPr>
+            <w:r>
+              <w:t>(5-Fast 1-Slow)</w:t>
+            </w:r>
+          </w:p>
+        </w:tc>
+        <w:tc>
+          <w:tcPr>
+            <w:tcW w:w="1598" w:type="dxa"/>
+            <w:vAlign w:val="center"/>
+          </w:tcPr>
+          <w:p>
+            <w:pPr>
+              <w:jc w:val="center"/>
               <w:rPr>
                 <w:b/>
               </w:rPr>
-              <w:t>ode</w:t>
-            </w:r>
-          </w:p>
-        </w:tc>
-        <w:tc>
-          <w:tcPr>
-            <w:tcW w:w="1579" w:type="dxa"/>
-            <w:vAlign w:val="center"/>
-          </w:tcPr>
-          <w:p>
-            <w:pPr>
-              <w:jc w:val="center"/>
-            </w:pPr>
-            <w:r>
-              <w:t>Basic</w:t>
-            </w:r>
-          </w:p>
-        </w:tc>
-        <w:tc>
-          <w:tcPr>
-            <w:tcW w:w="1579" w:type="dxa"/>
-            <w:vAlign w:val="center"/>
-          </w:tcPr>
-          <w:p>
-            <w:pPr>
-              <w:jc w:val="center"/>
-            </w:pPr>
-            <w:r>
-              <w:t>AnyStart</w:t>
-            </w:r>
-          </w:p>
-        </w:tc>
-        <w:tc>
-          <w:tcPr>
-            <w:tcW w:w="1579" w:type="dxa"/>
-            <w:vAlign w:val="center"/>
-          </w:tcPr>
-          <w:p>
-            <w:pPr>
-              <w:jc w:val="center"/>
-            </w:pPr>
-            <w:r>
-              <w:t>FixStart</w:t>
-            </w:r>
-          </w:p>
-        </w:tc>
-      </w:tr>
-      <w:tr>
-        <w:trPr>
-          <w:trHeight w:val="624"/>
-          <w:jc w:val="center"/>
-        </w:trPr>
-        <w:tc>
-          <w:tcPr>
-            <w:tcW w:w="2204" w:type="dxa"/>
-            <w:vAlign w:val="center"/>
-          </w:tcPr>
-          <w:p>
-            <w:pPr>
-              <w:jc w:val="center"/>
+            </w:pPr>
+            <w:r>
               <w:rPr>
                 <w:b/>
               </w:rPr>
-            </w:pPr>
-            <w:r>
-              <w:rPr>
-                <w:b/>
-              </w:rPr>
-              <w:t>Perceived</w:t>
-            </w:r>
-            <w:r>
-              <w:rPr>
-                <w:rFonts w:hint="eastAsia"/>
-                <w:b/>
-              </w:rPr>
-              <w:t xml:space="preserve"> Speed</w:t>
-            </w:r>
-          </w:p>
-          <w:p>
-            <w:pPr>
-              <w:jc w:val="center"/>
-              <w:rPr>
-                <w:b/>
-              </w:rPr>
-            </w:pPr>
-            <w:r>
-              <w:t>(5-Fast 1-Slow)</w:t>
-            </w:r>
-          </w:p>
-        </w:tc>
-        <w:tc>
-          <w:tcPr>
-            <w:tcW w:w="1579" w:type="dxa"/>
-            <w:vAlign w:val="center"/>
-          </w:tcPr>
-          <w:p>
-            <w:pPr>
-              <w:jc w:val="center"/>
-            </w:pPr>
-          </w:p>
-        </w:tc>
-        <w:tc>
-          <w:tcPr>
-            <w:tcW w:w="1579" w:type="dxa"/>
-            <w:vAlign w:val="center"/>
-          </w:tcPr>
-          <w:p>
-            <w:pPr>
-              <w:jc w:val="center"/>
-            </w:pPr>
-          </w:p>
-        </w:tc>
-        <w:tc>
-          <w:tcPr>
-            <w:tcW w:w="1579" w:type="dxa"/>
-            <w:vAlign w:val="center"/>
-          </w:tcPr>
-          <w:p>
-            <w:pPr>
-              <w:jc w:val="center"/>
-            </w:pPr>
-          </w:p>
-        </w:tc>
-      </w:tr>
-      <w:tr>
-        <w:trPr>
-          <w:trHeight w:val="624"/>
-          <w:jc w:val="center"/>
-        </w:trPr>
-        <w:tc>
-          <w:tcPr>
-            <w:tcW w:w="2204" w:type="dxa"/>
-            <w:vAlign w:val="center"/>
-          </w:tcPr>
-          <w:p>
-            <w:pPr>
-              <w:jc w:val="center"/>
-              <w:rPr>
-                <w:b/>
-              </w:rPr>
-            </w:pPr>
-            <w:r>
-              <w:rPr>
-                <w:b/>
-              </w:rPr>
-              <w:t>Perceived Accuracy</w:t>
-            </w:r>
-          </w:p>
-          <w:p>
-            <w:pPr>
-              <w:jc w:val="center"/>
-              <w:rPr>
-                <w:b/>
-              </w:rPr>
+              <w:t>Accuracy</w:t>
+            </w:r>
+          </w:p>
+          <w:p>
+            <w:pPr>
+              <w:pStyle w:val="a7"/>
+              <w:ind w:firstLineChars="0" w:firstLine="0"/>
+              <w:jc w:val="center"/>
             </w:pPr>
             <w:r>
               <w:t>(5-High 1-Low)</w:t>
@@ -873,46 +2038,7 @@
         </w:tc>
         <w:tc>
           <w:tcPr>
-            <w:tcW w:w="1579" w:type="dxa"/>
-            <w:vAlign w:val="center"/>
-          </w:tcPr>
-          <w:p>
-            <w:pPr>
-              <w:jc w:val="center"/>
-            </w:pPr>
-          </w:p>
-        </w:tc>
-        <w:tc>
-          <w:tcPr>
-            <w:tcW w:w="1579" w:type="dxa"/>
-            <w:vAlign w:val="center"/>
-          </w:tcPr>
-          <w:p>
-            <w:pPr>
-              <w:jc w:val="center"/>
-            </w:pPr>
-          </w:p>
-        </w:tc>
-        <w:tc>
-          <w:tcPr>
-            <w:tcW w:w="1579" w:type="dxa"/>
-            <w:vAlign w:val="center"/>
-          </w:tcPr>
-          <w:p>
-            <w:pPr>
-              <w:jc w:val="center"/>
-            </w:pPr>
-          </w:p>
-        </w:tc>
-      </w:tr>
-      <w:tr>
-        <w:trPr>
-          <w:trHeight w:val="624"/>
-          <w:jc w:val="center"/>
-        </w:trPr>
-        <w:tc>
-          <w:tcPr>
-            <w:tcW w:w="2204" w:type="dxa"/>
+            <w:tcW w:w="1585" w:type="dxa"/>
             <w:vAlign w:val="center"/>
           </w:tcPr>
           <w:p>
@@ -931,146 +2057,217 @@
           </w:p>
           <w:p>
             <w:pPr>
+              <w:pStyle w:val="a7"/>
+              <w:ind w:firstLineChars="0" w:firstLine="0"/>
+              <w:jc w:val="center"/>
+            </w:pPr>
+            <w:r>
+              <w:t>(5-Not Tired</w:t>
+            </w:r>
+          </w:p>
+          <w:p>
+            <w:pPr>
+              <w:pStyle w:val="a7"/>
+              <w:ind w:firstLineChars="0" w:firstLine="0"/>
+              <w:jc w:val="center"/>
+            </w:pPr>
+            <w:r>
+              <w:t>1-Tired)</w:t>
+            </w:r>
+          </w:p>
+        </w:tc>
+        <w:tc>
+          <w:tcPr>
+            <w:tcW w:w="1614" w:type="dxa"/>
+            <w:vAlign w:val="center"/>
+          </w:tcPr>
+          <w:p>
+            <w:pPr>
               <w:jc w:val="center"/>
               <w:rPr>
                 <w:b/>
               </w:rPr>
             </w:pPr>
             <w:r>
-              <w:t>(5-Not Tired 1-Tired)</w:t>
-            </w:r>
-          </w:p>
-        </w:tc>
-        <w:tc>
-          <w:tcPr>
-            <w:tcW w:w="1579" w:type="dxa"/>
-            <w:vAlign w:val="center"/>
-          </w:tcPr>
-          <w:p>
-            <w:pPr>
-              <w:jc w:val="center"/>
-            </w:pPr>
-          </w:p>
-        </w:tc>
-        <w:tc>
-          <w:tcPr>
-            <w:tcW w:w="1579" w:type="dxa"/>
-            <w:vAlign w:val="center"/>
-          </w:tcPr>
-          <w:p>
-            <w:pPr>
-              <w:jc w:val="center"/>
-            </w:pPr>
-          </w:p>
-        </w:tc>
-        <w:tc>
-          <w:tcPr>
-            <w:tcW w:w="1579" w:type="dxa"/>
-            <w:vAlign w:val="center"/>
-          </w:tcPr>
-          <w:p>
-            <w:pPr>
-              <w:jc w:val="center"/>
-            </w:pPr>
+              <w:rPr>
+                <w:b/>
+              </w:rPr>
+              <w:t>Preference</w:t>
+            </w:r>
+          </w:p>
+          <w:p>
+            <w:pPr>
+              <w:pStyle w:val="a7"/>
+              <w:ind w:firstLineChars="0" w:firstLine="0"/>
+              <w:jc w:val="center"/>
+            </w:pPr>
+            <w:r>
+              <w:t>(5-Like 1-Dislike)</w:t>
+            </w:r>
           </w:p>
         </w:tc>
       </w:tr>
       <w:tr>
         <w:trPr>
-          <w:trHeight w:val="624"/>
+          <w:trHeight w:val="427"/>
           <w:jc w:val="center"/>
         </w:trPr>
         <w:tc>
           <w:tcPr>
-            <w:tcW w:w="2204" w:type="dxa"/>
-            <w:vAlign w:val="center"/>
-          </w:tcPr>
-          <w:p>
-            <w:pPr>
-              <w:jc w:val="center"/>
+            <w:tcW w:w="2070" w:type="dxa"/>
+            <w:vAlign w:val="center"/>
+          </w:tcPr>
+          <w:p>
+            <w:pPr>
+              <w:pStyle w:val="a7"/>
+              <w:ind w:firstLineChars="0" w:firstLine="0"/>
+              <w:jc w:val="center"/>
+            </w:pPr>
+            <w:r>
               <w:rPr>
-                <w:b/>
+                <w:rFonts w:hint="eastAsia"/>
               </w:rPr>
+              <w:t>Non G-Start</w:t>
+            </w:r>
+          </w:p>
+        </w:tc>
+        <w:tc>
+          <w:tcPr>
+            <w:tcW w:w="1576" w:type="dxa"/>
+            <w:vAlign w:val="center"/>
+          </w:tcPr>
+          <w:p>
+            <w:pPr>
+              <w:pStyle w:val="a7"/>
+              <w:ind w:firstLineChars="0" w:firstLine="0"/>
+              <w:jc w:val="center"/>
+            </w:pPr>
+          </w:p>
+        </w:tc>
+        <w:tc>
+          <w:tcPr>
+            <w:tcW w:w="1598" w:type="dxa"/>
+            <w:vAlign w:val="center"/>
+          </w:tcPr>
+          <w:p>
+            <w:pPr>
+              <w:pStyle w:val="a7"/>
+              <w:ind w:firstLineChars="0" w:firstLine="0"/>
+              <w:jc w:val="center"/>
+            </w:pPr>
+          </w:p>
+        </w:tc>
+        <w:tc>
+          <w:tcPr>
+            <w:tcW w:w="1585" w:type="dxa"/>
+            <w:vAlign w:val="center"/>
+          </w:tcPr>
+          <w:p>
+            <w:pPr>
+              <w:pStyle w:val="a7"/>
+              <w:ind w:firstLineChars="0" w:firstLine="0"/>
+              <w:jc w:val="center"/>
+            </w:pPr>
+          </w:p>
+        </w:tc>
+        <w:tc>
+          <w:tcPr>
+            <w:tcW w:w="1614" w:type="dxa"/>
+            <w:vAlign w:val="center"/>
+          </w:tcPr>
+          <w:p>
+            <w:pPr>
+              <w:pStyle w:val="a7"/>
+              <w:ind w:firstLineChars="0" w:firstLine="0"/>
+              <w:jc w:val="center"/>
+            </w:pPr>
+          </w:p>
+        </w:tc>
+      </w:tr>
+      <w:tr>
+        <w:trPr>
+          <w:trHeight w:val="433"/>
+          <w:jc w:val="center"/>
+        </w:trPr>
+        <w:tc>
+          <w:tcPr>
+            <w:tcW w:w="2070" w:type="dxa"/>
+            <w:vAlign w:val="center"/>
+          </w:tcPr>
+          <w:p>
+            <w:pPr>
+              <w:pStyle w:val="a7"/>
+              <w:ind w:firstLineChars="0" w:firstLine="0"/>
+              <w:jc w:val="center"/>
             </w:pPr>
             <w:r>
               <w:rPr>
-                <w:b/>
+                <w:rFonts w:hint="eastAsia"/>
               </w:rPr>
-              <w:t>Overall Preference</w:t>
-            </w:r>
-          </w:p>
-          <w:p>
-            <w:pPr>
-              <w:jc w:val="center"/>
-              <w:rPr>
-                <w:b/>
-              </w:rPr>
-            </w:pPr>
-            <w:r>
-              <w:t>(5-Like 1-Dislike)</w:t>
-            </w:r>
-          </w:p>
-        </w:tc>
-        <w:tc>
-          <w:tcPr>
-            <w:tcW w:w="1579" w:type="dxa"/>
-            <w:vAlign w:val="center"/>
-          </w:tcPr>
-          <w:p>
-            <w:pPr>
-              <w:jc w:val="center"/>
-            </w:pPr>
-          </w:p>
-        </w:tc>
-        <w:tc>
-          <w:tcPr>
-            <w:tcW w:w="1579" w:type="dxa"/>
-            <w:vAlign w:val="center"/>
-          </w:tcPr>
-          <w:p>
-            <w:pPr>
-              <w:jc w:val="center"/>
-            </w:pPr>
-          </w:p>
-        </w:tc>
-        <w:tc>
-          <w:tcPr>
-            <w:tcW w:w="1579" w:type="dxa"/>
-            <w:vAlign w:val="center"/>
-          </w:tcPr>
-          <w:p>
-            <w:pPr>
+              <w:t>G-Start</w:t>
+            </w:r>
+          </w:p>
+        </w:tc>
+        <w:tc>
+          <w:tcPr>
+            <w:tcW w:w="1576" w:type="dxa"/>
+            <w:vAlign w:val="center"/>
+          </w:tcPr>
+          <w:p>
+            <w:pPr>
+              <w:pStyle w:val="a7"/>
+              <w:ind w:firstLineChars="0" w:firstLine="0"/>
+              <w:jc w:val="center"/>
+            </w:pPr>
+          </w:p>
+        </w:tc>
+        <w:tc>
+          <w:tcPr>
+            <w:tcW w:w="1598" w:type="dxa"/>
+            <w:vAlign w:val="center"/>
+          </w:tcPr>
+          <w:p>
+            <w:pPr>
+              <w:pStyle w:val="a7"/>
+              <w:ind w:firstLineChars="0" w:firstLine="0"/>
+              <w:jc w:val="center"/>
+            </w:pPr>
+          </w:p>
+        </w:tc>
+        <w:tc>
+          <w:tcPr>
+            <w:tcW w:w="1585" w:type="dxa"/>
+            <w:vAlign w:val="center"/>
+          </w:tcPr>
+          <w:p>
+            <w:pPr>
+              <w:pStyle w:val="a7"/>
+              <w:ind w:firstLineChars="0" w:firstLine="0"/>
+              <w:jc w:val="center"/>
+            </w:pPr>
+          </w:p>
+        </w:tc>
+        <w:tc>
+          <w:tcPr>
+            <w:tcW w:w="1614" w:type="dxa"/>
+            <w:vAlign w:val="center"/>
+          </w:tcPr>
+          <w:p>
+            <w:pPr>
+              <w:pStyle w:val="a7"/>
+              <w:ind w:firstLineChars="0" w:firstLine="0"/>
               <w:jc w:val="center"/>
             </w:pPr>
           </w:p>
         </w:tc>
       </w:tr>
     </w:tbl>
-    <w:p/>
-    <w:p/>
     <w:p>
       <w:pPr>
         <w:rPr>
           <w:rFonts w:hint="eastAsia"/>
         </w:rPr>
       </w:pPr>
-    </w:p>
-    <w:p>
-      <w:r>
-        <w:t>3</w:t>
-      </w:r>
-      <w:r>
-        <w:t xml:space="preserve">. Any </w:t>
-      </w:r>
-      <w:r>
-        <w:t xml:space="preserve">comments or </w:t>
-      </w:r>
-      <w:r>
-        <w:t>suggestions for design</w:t>
-      </w:r>
-      <w:r>
-        <w:t>? E.g. Visual elements, interaction design.</w:t>
-      </w:r>
     </w:p>
     <w:sectPr>
       <w:pgSz w:w="11906" w:h="16838"/>

</xml_diff>

<commit_message>
Study 4: Questionnaire Update
</commit_message>
<xml_diff>
--- a/Study4/questionnaire/Study2 Questionnaire.docx
+++ b/Study4/questionnaire/Study2 Questionnaire.docx
@@ -104,10 +104,10 @@
     </w:p>
     <w:p>
       <w:r>
-        <w:t>Type in daily life:</w:t>
-      </w:r>
-      <w:r>
-        <w:tab/>
+        <w:t>Type in daily life</w:t>
+      </w:r>
+      <w:r>
+        <w:t xml:space="preserve"> (Smartphone):   </w:t>
       </w:r>
       <w:r>
         <w:rPr>
@@ -120,21 +120,16 @@
       </w:r>
       <w:r>
         <w:tab/>
-      </w:r>
-      <w:r>
-        <w:tab/>
-      </w:r>
-      <w:r>
-        <w:rPr>
-          <w:rFonts w:hint="eastAsia"/>
-        </w:rPr>
-        <w:t>□</w:t>
-      </w:r>
-      <w:r>
-        <w:t>Two thumbs</w:t>
-      </w:r>
-      <w:r>
-        <w:tab/>
+        <w:t xml:space="preserve">    </w:t>
+      </w:r>
+      <w:r>
+        <w:rPr>
+          <w:rFonts w:hint="eastAsia"/>
+        </w:rPr>
+        <w:t>□</w:t>
+      </w:r>
+      <w:r>
+        <w:t xml:space="preserve">Two thumbs    </w:t>
       </w:r>
       <w:r>
         <w:rPr>
@@ -646,10 +641,10 @@
     </w:p>
     <w:p>
       <w:r>
-        <w:t>Type in daily life:</w:t>
-      </w:r>
-      <w:r>
-        <w:tab/>
+        <w:t>Type in daily life</w:t>
+      </w:r>
+      <w:r>
+        <w:t xml:space="preserve"> (Smartphone):   </w:t>
       </w:r>
       <w:r>
         <w:rPr>
@@ -662,21 +657,16 @@
       </w:r>
       <w:r>
         <w:tab/>
-      </w:r>
-      <w:r>
-        <w:tab/>
-      </w:r>
-      <w:r>
-        <w:rPr>
-          <w:rFonts w:hint="eastAsia"/>
-        </w:rPr>
-        <w:t>□</w:t>
-      </w:r>
-      <w:r>
-        <w:t>Two thumbs</w:t>
-      </w:r>
-      <w:r>
-        <w:tab/>
+        <w:t xml:space="preserve">    </w:t>
+      </w:r>
+      <w:r>
+        <w:rPr>
+          <w:rFonts w:hint="eastAsia"/>
+        </w:rPr>
+        <w:t>□</w:t>
+      </w:r>
+      <w:r>
+        <w:t xml:space="preserve">Two thumbs    </w:t>
       </w:r>
       <w:r>
         <w:rPr>
@@ -1011,6 +1001,7 @@
     <w:p/>
     <w:p/>
     <w:p/>
+    <w:p/>
     <w:p>
       <w:r>
         <w:rPr>
@@ -1113,10 +1104,10 @@
     </w:p>
     <w:p>
       <w:r>
-        <w:t>Type in daily life:</w:t>
-      </w:r>
-      <w:r>
-        <w:tab/>
+        <w:t>Type in daily life</w:t>
+      </w:r>
+      <w:r>
+        <w:t xml:space="preserve"> (Smartphone):   </w:t>
       </w:r>
       <w:r>
         <w:rPr>
@@ -1129,21 +1120,16 @@
       </w:r>
       <w:r>
         <w:tab/>
-      </w:r>
-      <w:r>
-        <w:tab/>
-      </w:r>
-      <w:r>
-        <w:rPr>
-          <w:rFonts w:hint="eastAsia"/>
-        </w:rPr>
-        <w:t>□</w:t>
-      </w:r>
-      <w:r>
-        <w:t>Two thumbs</w:t>
-      </w:r>
-      <w:r>
-        <w:tab/>
+        <w:t xml:space="preserve">    </w:t>
+      </w:r>
+      <w:r>
+        <w:rPr>
+          <w:rFonts w:hint="eastAsia"/>
+        </w:rPr>
+        <w:t>□</w:t>
+      </w:r>
+      <w:r>
+        <w:t xml:space="preserve">Two thumbs    </w:t>
       </w:r>
       <w:r>
         <w:rPr>
@@ -1577,10 +1563,10 @@
     </w:p>
     <w:p>
       <w:r>
-        <w:t>Type in daily life:</w:t>
-      </w:r>
-      <w:r>
-        <w:tab/>
+        <w:t>Type in daily life</w:t>
+      </w:r>
+      <w:r>
+        <w:t xml:space="preserve"> (Smartphone):   </w:t>
       </w:r>
       <w:r>
         <w:rPr>
@@ -1593,21 +1579,16 @@
       </w:r>
       <w:r>
         <w:tab/>
-      </w:r>
-      <w:r>
-        <w:tab/>
-      </w:r>
-      <w:r>
-        <w:rPr>
-          <w:rFonts w:hint="eastAsia"/>
-        </w:rPr>
-        <w:t>□</w:t>
-      </w:r>
-      <w:r>
-        <w:t>Two thumbs</w:t>
-      </w:r>
-      <w:r>
-        <w:tab/>
+        <w:t xml:space="preserve">    </w:t>
+      </w:r>
+      <w:r>
+        <w:rPr>
+          <w:rFonts w:hint="eastAsia"/>
+        </w:rPr>
+        <w:t>□</w:t>
+      </w:r>
+      <w:r>
+        <w:t xml:space="preserve">Two thumbs    </w:t>
       </w:r>
       <w:r>
         <w:rPr>
@@ -1933,8 +1914,6 @@
         </w:rPr>
         <w:t>mm</w:t>
       </w:r>
-    </w:p>
-    <w:p>
       <w:bookmarkStart w:id="0" w:name="_GoBack"/>
       <w:bookmarkEnd w:id="0"/>
     </w:p>

</xml_diff>